<commit_message>
lesson 4 finance v 2.2
lesson 4 finance v 2.2
</commit_message>
<xml_diff>
--- a/15finance/loans/task01 answers.docx
+++ b/15finance/loans/task01 answers.docx
@@ -69,21 +69,19 @@
                 <w:sz w:val="24"/>
               </w:rPr>
             </w:pPr>
-            <w:proofErr w:type="spellStart"/>
             <w:r>
               <w:rPr>
                 <w:b/>
                 <w:sz w:val="24"/>
               </w:rPr>
-              <w:t>Conpany</w:t>
-            </w:r>
-            <w:proofErr w:type="spellEnd"/>
+              <w:t>Com</w:t>
+            </w:r>
             <w:r>
               <w:rPr>
                 <w:b/>
                 <w:sz w:val="24"/>
               </w:rPr>
-              <w:t xml:space="preserve"> &amp; APR</w:t>
+              <w:t>pany &amp; APR</w:t>
             </w:r>
           </w:p>
         </w:tc>
@@ -258,7 +256,7 @@
                           </pic:cNvPicPr>
                         </pic:nvPicPr>
                         <pic:blipFill>
-                          <a:blip r:embed="rId7" cstate="print"/>
+                          <a:blip r:embed="rId7" cstate="email"/>
                           <a:srcRect/>
                           <a:stretch>
                             <a:fillRect/>
@@ -368,7 +366,7 @@
                           </pic:cNvPicPr>
                         </pic:nvPicPr>
                         <pic:blipFill>
-                          <a:blip r:embed="rId9" cstate="print"/>
+                          <a:blip r:embed="rId9" cstate="email"/>
                           <a:srcRect/>
                           <a:stretch>
                             <a:fillRect/>
@@ -480,8 +478,8 @@
                           </pic:cNvPicPr>
                         </pic:nvPicPr>
                         <pic:blipFill>
-                          <a:blip r:embed="rId11" cstate="print"/>
-                          <a:srcRect l="50156" t="24332" r="41124" b="60694"/>
+                          <a:blip r:embed="rId11" cstate="email"/>
+                          <a:srcRect/>
                           <a:stretch>
                             <a:fillRect/>
                           </a:stretch>
@@ -598,8 +596,8 @@
                           </pic:cNvPicPr>
                         </pic:nvPicPr>
                         <pic:blipFill>
-                          <a:blip r:embed="rId13" cstate="print"/>
-                          <a:srcRect l="50316" t="24063" r="38328" b="63125"/>
+                          <a:blip r:embed="rId13" cstate="email"/>
+                          <a:srcRect/>
                           <a:stretch>
                             <a:fillRect/>
                           </a:stretch>

</xml_diff>